<commit_message>
project bulk to sc
</commit_message>
<xml_diff>
--- a/Manuscripts/PD_scRNAseq_manuscript.docx
+++ b/Manuscripts/PD_scRNAseq_manuscript.docx
@@ -469,7 +469,7 @@
         <w:rPr>
           <w:rFonts w:ascii="Times" w:hAnsi="Times"/>
         </w:rPr>
-        <w:instrText>ADDIN CSL_CITATION {"citationItems":[{"id":"ITEM-1","itemData":{"DOI":"10.1016/B978-0-444-63916-5.00011-2","ISSN":"22124152","abstract":"Parkinson disease (PD) is a complex, multisystem disorder with both neurologic and systemic nonmotor manifestations. It is neurodegenerative in nature in which disordered balance, gait, and falls are universal problems that can be present at initial diagnosis, and which progress over time. Freezing of gait is a particularly debilitating feature of PD that becomes more prevalent over time with disease progression, being present in approximately 7% after 2 years of disease and 28% after 5 years. Approximately 60% of people with PD fall each year, with around 70% of fallers falling recurrently, and some recurrent fallers falling multiple times per week. Many risk factors for falls in people with PD have been identified; these include a history of falls, freezing of gait, and abnormalities in measures of balance, leg muscle strength, mobility, cognition, and fear of falling. Therapies for improving physical function and mobility include levodopa, cholinesterase inhibitors, methylphenidate, deep-brain stimulation, cuing for freezing of gait, and exercise. This chapter reviews the clinical, pathologic, and physiologic correlates of gait disturbance and falls in PD, as well as the evidence for medical and nonmedical interventions.","author":[{"dropping-particle":"","family":"Poewe","given":"Werner","non-dropping-particle":"","parse-names":false,"suffix":""},{"dropping-particle":"","family":"Seppi","given":"Klaus","non-dropping-particle":"","parse-names":false,"suffix":""},{"dropping-particle":"","family":"Tanner","given":"Caroline M.","non-dropping-particle":"","parse-names":false,"suffix":""},{"dropping-particle":"","family":"Halliday","given":"Glenda M.","non-dropping-particle":"","parse-names":false,"suffix":""},{"dropping-particle":"","family":"Brundin","given":"Patrik","non-dropping-particle":"","parse-names":false,"suffix":""},{"dropping-particle":"","family":"Volkmann","given":"Jens","non-dropping-particle":"","parse-names":false,"suffix":""},{"dropping-particle":"","family":"Schrag","given":"Anette-Eleonore","non-dropping-particle":"","parse-names":false,"suffix":""},{"dropping-particle":"","family":"Lang","given":"Anthony E.","non-dropping-particle":"","parse-names":false,"suffix":""},{"dropping-particle":"","family":"Abstract","given":"","non-dropping-particle":"","parse-names":false,"suffix":""}],"container-title":"Nature Reviews","id":"ITEM-1","issued":{"date-parts":[["2018"]]},"page":"17013","title":"Parkinson disease","type":"article-journal","volume":"3"},"uris":["http://www.mendeley.com/documents/?uuid=f8c1d77d-97e0-4c9d-a91e-5a62fd1f6acf"]}],"mendeley":{"formattedCitation":"(Poewe et al., 2018)","plainTextFormattedCitation":"(Poewe et al., 2018)"},"properties":{"noteIndex":0},"schema":"https://github.com/citation-style-language/schema/raw/master/csl-citation.json"}</w:instrText>
+        <w:instrText>ADDIN CSL_CITATION {"citationItems":[{"id":"ITEM-1","itemData":{"DOI":"10.1016/B978-0-444-63916-5.00011-2","ISSN":"22124152","abstract":"Parkinson disease (PD) is a complex, multisystem disorder with both neurologic and systemic nonmotor manifestations. It is neurodegenerative in nature in which disordered balance, gait, and falls are universal problems that can be present at initial diagnosis, and which progress over time. Freezing of gait is a particularly debilitating feature of PD that becomes more prevalent over time with disease progression, being present in approximately 7% after 2 years of disease and 28% after 5 years. Approximately 60% of people with PD fall each year, with around 70% of fallers falling recurrently, and some recurrent fallers falling multiple times per week. Many risk factors for falls in people with PD have been identified; these include a history of falls, freezing of gait, and abnormalities in measures of balance, leg muscle strength, mobility, cognition, and fear of falling. Therapies for improving physical function and mobility include levodopa, cholinesterase inhibitors, methylphenidate, deep-brain stimulation, cuing for freezing of gait, and exercise. This chapter reviews the clinical, pathologic, and physiologic correlates of gait disturbance and falls in PD, as well as the evidence for medical and nonmedical interventions.","author":[{"dropping-particle":"","family":"Poewe","given":"Werner","non-dropping-particle":"","parse-names":false,"suffix":""},{"dropping-particle":"","family":"Seppi","given":"Klaus","non-dropping-particle":"","parse-names":false,"suffix":""},{"dropping-particle":"","family":"Tanner","given":"Caroline M.","non-dropping-particle":"","parse-names":false,"suffix":""},{"dropping-particle":"","family":"Halliday","given":"Glenda M.","non-dropping-particle":"","parse-names":false,"suffix":""},{"dropping-particle":"","family":"Brundin","given":"Patrik","non-dropping-particle":"","parse-names":false,"suffix":""},{"dropping-particle":"","family":"Volkmann","given":"Jens","non-dropping-particle":"","parse-names":false,"suffix":""},{"dropping-particle":"","family":"Schrag","given":"Anette-Eleonore","non-dropping-particle":"","parse-names":false,"suffix":""},{"dropping-particle":"","family":"Lang","given":"Anthony E.","non-dropping-particle":"","parse-names":false,"suffix":""},{"dropping-particle":"","family":"Abstract","given":"","non-dropping-particle":"","parse-names":false,"suffix":""}],"container-title":"Nature Reviews","id":"ITEM-1","issued":{"date-parts":[["2018"]]},"page":"17013","title":"Parkinson disease","type":"article-journal","volume":"3"},"uris":["http://www.mendeley.com/documents/?uuid=f8c1d77d-97e0-4c9d-a91e-5a62fd1f6acf"]}],"mendeley":{"formattedCitation":"(Poewe et al., 2018)","plainTextFormattedCitation":"(Poewe et al., 2018)","previouslyFormattedCitation":"(Poewe et al., 2018)"},"properties":{"noteIndex":0},"schema":"https://github.com/citation-style-language/schema/raw/master/csl-citation.json"}</w:instrText>
       </w:r>
       <w:r>
         <w:rPr>
@@ -665,6 +665,63 @@
           <w:rFonts w:ascii="Times" w:hAnsi="Times"/>
         </w:rPr>
         <w:t xml:space="preserve"> </w:t>
+      </w:r>
+    </w:p>
+    <w:p>
+      <w:pPr>
+        <w:pStyle w:val="ListParagraph"/>
+        <w:numPr>
+          <w:ilvl w:val="2"/>
+          <w:numId w:val="2"/>
+        </w:numPr>
+        <w:rPr>
+          <w:rFonts w:ascii="Times" w:hAnsi="Times"/>
+          <w:i/>
+          <w:iCs/>
+        </w:rPr>
+      </w:pPr>
+      <w:r>
+        <w:rPr>
+          <w:rFonts w:ascii="Times" w:hAnsi="Times"/>
+        </w:rPr>
+        <w:t xml:space="preserve">General introduction to monocytes and macrophages </w:t>
+      </w:r>
+      <w:r>
+        <w:rPr>
+          <w:rFonts w:ascii="Times" w:hAnsi="Times"/>
+        </w:rPr>
+        <w:fldChar w:fldCharType="begin" w:fldLock="1"/>
+      </w:r>
+      <w:r>
+        <w:rPr>
+          <w:rFonts w:ascii="Times" w:hAnsi="Times"/>
+        </w:rPr>
+        <w:instrText>ADDIN CSL_CITATION {"citationItems":[{"id":"ITEM-1","itemData":{"DOI":"10.1038/nri.2017.158","ISSN":"14741741","abstract":"Monocytes and tissue macrophages represent two main branches of the mononuclear phagocyte system, and they have complementary roles during immunological challenges. Several studies published in 2017 highlighted the distinct properties of these two cell types and furthered our understanding of their development and cellular functions.","author":[{"dropping-particle":"","family":"Jung","given":"Steffen","non-dropping-particle":"","parse-names":false,"suffix":""}],"container-title":"Nature Reviews Immunology","id":"ITEM-1","issue":"2","issued":{"date-parts":[["2018"]]},"page":"85-86","publisher":"Nature Publishing Group","title":"Macrophages and monocytes: Of tortoises and hares","type":"article-journal","volume":"18"},"uris":["http://www.mendeley.com/documents/?uuid=55e53736-eb6c-4bb7-9074-e8bbf7d91ece"]}],"mendeley":{"formattedCitation":"(Jung, 2018)","plainTextFormattedCitation":"(Jung, 2018)","previouslyFormattedCitation":"(Jung, 2018)"},"properties":{"noteIndex":0},"schema":"https://github.com/citation-style-language/schema/raw/master/csl-citation.json"}</w:instrText>
+      </w:r>
+      <w:r>
+        <w:rPr>
+          <w:rFonts w:ascii="Times" w:hAnsi="Times"/>
+        </w:rPr>
+        <w:fldChar w:fldCharType="separate"/>
+      </w:r>
+      <w:r>
+        <w:rPr>
+          <w:rFonts w:ascii="Times" w:hAnsi="Times"/>
+          <w:noProof/>
+        </w:rPr>
+        <w:t>(Jung, 2018)</w:t>
+      </w:r>
+      <w:r>
+        <w:rPr>
+          <w:rFonts w:ascii="Times" w:hAnsi="Times"/>
+        </w:rPr>
+        <w:fldChar w:fldCharType="end"/>
+      </w:r>
+      <w:r>
+        <w:rPr>
+          <w:rFonts w:ascii="Times" w:hAnsi="Times"/>
+        </w:rPr>
+        <w:t>.</w:t>
       </w:r>
     </w:p>
     <w:p>
@@ -1126,21 +1183,7 @@
         <w:rPr>
           <w:rFonts w:ascii="Times" w:hAnsi="Times"/>
         </w:rPr>
-        <w:t>LRRK2 eQTLs observed in monocytes (</w:t>
-      </w:r>
-      <w:proofErr w:type="spellStart"/>
-      <w:r>
-        <w:rPr>
-          <w:rFonts w:ascii="Times" w:hAnsi="Times"/>
-        </w:rPr>
-        <w:t xml:space="preserve">but </w:t>
-      </w:r>
-      <w:proofErr w:type="spellEnd"/>
-      <w:r>
-        <w:rPr>
-          <w:rFonts w:ascii="Times" w:hAnsi="Times"/>
-        </w:rPr>
-        <w:t>not bulk brain tissue).</w:t>
+        <w:t>LRRK2 eQTLs observed in monocytes (but not bulk brain tissue).</w:t>
       </w:r>
     </w:p>
     <w:p>
@@ -1379,6 +1422,49 @@
         </w:rPr>
         <w:t>-seq of ~2,400 PMBCs. Proposed new classification of 6 DC subtypes and 4 monocytes subtypes.</w:t>
       </w:r>
+      <w:r>
+        <w:rPr>
+          <w:rFonts w:ascii="Times" w:hAnsi="Times"/>
+        </w:rPr>
+        <w:t xml:space="preserve"> Though others later refuted this, claiming that the additional monocyte subtype was actually a misclassified group of NK cells </w:t>
+      </w:r>
+      <w:r>
+        <w:rPr>
+          <w:rFonts w:ascii="Times" w:hAnsi="Times"/>
+        </w:rPr>
+        <w:fldChar w:fldCharType="begin" w:fldLock="1"/>
+      </w:r>
+      <w:r>
+        <w:rPr>
+          <w:rFonts w:ascii="Times" w:hAnsi="Times"/>
+        </w:rPr>
+        <w:instrText>ADDIN CSL_CITATION {"citationItems":[{"id":"ITEM-1","itemData":{"DOI":"10.3389/fimmu.2019.02035","author":[{"dropping-particle":"","family":"Kapellos","given":"Theodore S","non-dropping-particle":"","parse-names":false,"suffix":""},{"dropping-particle":"","family":"Bonaguro","given":"Lorenzo","non-dropping-particle":"","parse-names":false,"suffix":""},{"dropping-particle":"","family":"Gemünd","given":"Ioanna","non-dropping-particle":"","parse-names":false,"suffix":""},{"dropping-particle":"","family":"Reusch","given":"Nico","non-dropping-particle":"","parse-names":false,"suffix":""},{"dropping-particle":"","family":"Saglam","given":"Adem","non-dropping-particle":"","parse-names":false,"suffix":""},{"dropping-particle":"","family":"Hinkley","given":"Emily R","non-dropping-particle":"","parse-names":false,"suffix":""},{"dropping-particle":"","family":"Schultze","given":"Joachim L","non-dropping-particle":"","parse-names":false,"suffix":""}],"id":"ITEM-1","issue":"August","issued":{"date-parts":[["2019"]]},"page":"1-13","title":"Human Monocyte Subsets and Phenotypes in Major Chronic Inflammatory Diseases","type":"article-journal","volume":"10"},"uris":["http://www.mendeley.com/documents/?uuid=bb0be7e7-f2c8-4c81-8cf7-699dad6315d9"]}],"mendeley":{"formattedCitation":"(Kapellos et al., 2019)","plainTextFormattedCitation":"(Kapellos et al., 2019)","previouslyFormattedCitation":"(Kapellos et al., 2019)"},"properties":{"noteIndex":0},"schema":"https://github.com/citation-style-language/schema/raw/master/csl-citation.json"}</w:instrText>
+      </w:r>
+      <w:r>
+        <w:rPr>
+          <w:rFonts w:ascii="Times" w:hAnsi="Times"/>
+        </w:rPr>
+        <w:fldChar w:fldCharType="separate"/>
+      </w:r>
+      <w:r>
+        <w:rPr>
+          <w:rFonts w:ascii="Times" w:hAnsi="Times"/>
+          <w:noProof/>
+        </w:rPr>
+        <w:t>(Kapellos et al., 2019)</w:t>
+      </w:r>
+      <w:r>
+        <w:rPr>
+          <w:rFonts w:ascii="Times" w:hAnsi="Times"/>
+        </w:rPr>
+        <w:fldChar w:fldCharType="end"/>
+      </w:r>
+      <w:r>
+        <w:rPr>
+          <w:rFonts w:ascii="Times" w:hAnsi="Times"/>
+        </w:rPr>
+        <w:t>.</w:t>
+      </w:r>
     </w:p>
     <w:p>
       <w:pPr>
@@ -1479,7 +1565,14 @@
         <w:rPr>
           <w:rFonts w:ascii="Times" w:hAnsi="Times"/>
         </w:rPr>
-        <w:t>e also compared gene co-expression network derived from this data to those derived from bulk RNA-seq of purified monocytes.</w:t>
+        <w:t xml:space="preserve">e also </w:t>
+      </w:r>
+      <w:r>
+        <w:rPr>
+          <w:rFonts w:ascii="Times" w:hAnsi="Times"/>
+        </w:rPr>
+        <w:lastRenderedPageBreak/>
+        <w:t>compared gene co-expression network derived from this data to those derived from bulk RNA-seq of purified monocytes.</w:t>
       </w:r>
     </w:p>
     <w:p>
@@ -1553,7 +1646,6 @@
         <w:rPr>
           <w:rFonts w:ascii="Times" w:hAnsi="Times"/>
         </w:rPr>
-        <w:lastRenderedPageBreak/>
         <w:t>Samples</w:t>
       </w:r>
     </w:p>
@@ -1744,6 +1836,55 @@
         <w:rPr>
           <w:rFonts w:ascii="Times" w:hAnsi="Times"/>
         </w:rPr>
+        <w:t xml:space="preserve">Monocle3 </w:t>
+      </w:r>
+      <w:r>
+        <w:rPr>
+          <w:rFonts w:ascii="Times" w:hAnsi="Times"/>
+        </w:rPr>
+        <w:fldChar w:fldCharType="begin" w:fldLock="1"/>
+      </w:r>
+      <w:r>
+        <w:rPr>
+          <w:rFonts w:ascii="Times" w:hAnsi="Times"/>
+        </w:rPr>
+        <w:instrText>ADDIN CSL_CITATION {"citationItems":[{"id":"ITEM-1","itemData":{"DOI":"10.1038/nbt.2859","ISSN":"15461696","abstract":"Defining the transcriptional dynamics of a temporal process such as cell differentiation is challenging owing to the high variability in gene expression between individual cells. Time-series gene expression analyses of bulk cells have difficulty distinguishing early and late phases of a transcriptional cascade or identifying rare subpopulations of cells, and single-cell proteomic methods rely on a priori knowledge of key distinguishing markers. Here we describe Monocle, an unsupervised algorithm that increases the temporal resolution of transcriptome dynamics using single-cell RNA-Seq data collected at multiple time points. Applied to the differentiation of primary human myoblasts, Monocle revealed switch-like changes in expression of key regulatory factors, sequential waves of gene regulation, and expression of regulators that were not known to act in differentiation. We validated some of these predicted regulators in a loss-of function screen. Monocle can in principle be used to recover single-cell gene expression kinetics from a wide array of cellular processes, including differentiation, proliferation and oncogenic transformation.","author":[{"dropping-particle":"","family":"Trapnell","given":"Cole","non-dropping-particle":"","parse-names":false,"suffix":""},{"dropping-particle":"","family":"Cacchiarelli","given":"Davide","non-dropping-particle":"","parse-names":false,"suffix":""},{"dropping-particle":"","family":"Grimsby","given":"Jonna","non-dropping-particle":"","parse-names":false,"suffix":""},{"dropping-particle":"","family":"Pokharel","given":"Prapti","non-dropping-particle":"","parse-names":false,"suffix":""},{"dropping-particle":"","family":"Li","given":"Shuqiang","non-dropping-particle":"","parse-names":false,"suffix":""},{"dropping-particle":"","family":"Morse","given":"Michael","non-dropping-particle":"","parse-names":false,"suffix":""},{"dropping-particle":"","family":"Lennon","given":"Niall J.","non-dropping-particle":"","parse-names":false,"suffix":""},{"dropping-particle":"","family":"Livak","given":"Kenneth J.","non-dropping-particle":"","parse-names":false,"suffix":""},{"dropping-particle":"","family":"Mikkelsen","given":"Tarjei S.","non-dropping-particle":"","parse-names":false,"suffix":""},{"dropping-particle":"","family":"Rinn","given":"John L.","non-dropping-particle":"","parse-names":false,"suffix":""}],"container-title":"Nature Biotechnology","id":"ITEM-1","issue":"4","issued":{"date-parts":[["2014"]]},"page":"381-386","publisher":"Nature Publishing Group","title":"The dynamics and regulators of cell fate decisions are revealed by pseudotemporal ordering of single cells","type":"article-journal","volume":"32"},"uris":["http://www.mendeley.com/documents/?uuid=2fe148a5-aa81-4a28-b083-547adc756eae"]},{"id":"ITEM-2","itemData":{"DOI":"10.1038/s41586-019-0969-x","ISSN":"14764687","abstract":"Mammalian organogenesis is a remarkable process. Within a short timeframe, the cells of the three germ layers transform into an embryo that includes most of the major internal and external organs. Here we investigate the transcriptional dynamics of mouse organogenesis at single-cell resolution. Using single-cell combinatorial indexing, we profiled the transcriptomes of around 2 million cells derived from 61 embryos staged between 9.5 and 13.5 days of gestation, in a single experiment. The resulting ‘mouse organogenesis cell atlas’ (MOCA) provides a global view of developmental processes during this critical window. We use Monocle 3 to identify hundreds of cell types and 56 trajectories, many of which are detected only because of the depth of cellular coverage, and collectively define thousands of corresponding marker genes. We explore the dynamics of gene expression within cell types and trajectories over time, including focused analyses of the apical ectodermal ridge, limb mesenchyme and skeletal muscle.","author":[{"dropping-particle":"","family":"Cao","given":"Junyue","non-dropping-particle":"","parse-names":false,"suffix":""},{"dropping-particle":"","family":"Spielmann","given":"Malte","non-dropping-particle":"","parse-names":false,"suffix":""},{"dropping-particle":"","family":"Qiu","given":"Xiaojie","non-dropping-particle":"","parse-names":false,"suffix":""},{"dropping-particle":"","family":"Huang","given":"Xingfan","non-dropping-particle":"","parse-names":false,"suffix":""},{"dropping-particle":"","family":"Ibrahim","given":"Daniel M.","non-dropping-particle":"","parse-names":false,"suffix":""},{"dropping-particle":"","family":"Hill","given":"Andrew J.","non-dropping-particle":"","parse-names":false,"suffix":""},{"dropping-particle":"","family":"Zhang","given":"Fan","non-dropping-particle":"","parse-names":false,"suffix":""},{"dropping-particle":"","family":"Mundlos","given":"Stefan","non-dropping-particle":"","parse-names":false,"suffix":""},{"dropping-particle":"","family":"Christiansen","given":"Lena","non-dropping-particle":"","parse-names":false,"suffix":""},{"dropping-particle":"","family":"Steemers","given":"Frank J.","non-dropping-particle":"","parse-names":false,"suffix":""},{"dropping-particle":"","family":"Trapnell","given":"Cole","non-dropping-particle":"","parse-names":false,"suffix":""},{"dropping-particle":"","family":"Shendure","given":"Jay","non-dropping-particle":"","parse-names":false,"suffix":""}],"container-title":"Nature","id":"ITEM-2","issue":"7745","issued":{"date-parts":[["2019"]]},"page":"496-502","publisher":"Springer US","title":"The single-cell transcriptional landscape of mammalian organogenesis","type":"article-journal","volume":"566"},"uris":["http://www.mendeley.com/documents/?uuid=d5a2e284-9b22-4c3c-8d3b-72b796ae253c"]}],"mendeley":{"formattedCitation":"(Cao et al., 2019; Trapnell et al., 2014)","plainTextFormattedCitation":"(Cao et al., 2019; Trapnell et al., 2014)","previouslyFormattedCitation":"(Trapnell et al., 2014)"},"properties":{"noteIndex":0},"schema":"https://github.com/citation-style-language/schema/raw/master/csl-citation.json"}</w:instrText>
+      </w:r>
+      <w:r>
+        <w:rPr>
+          <w:rFonts w:ascii="Times" w:hAnsi="Times"/>
+        </w:rPr>
+        <w:fldChar w:fldCharType="separate"/>
+      </w:r>
+      <w:r>
+        <w:rPr>
+          <w:rFonts w:ascii="Times" w:hAnsi="Times"/>
+          <w:noProof/>
+        </w:rPr>
+        <w:t>(Cao et al., 2019; Trapnell et al., 2014)</w:t>
+      </w:r>
+      <w:r>
+        <w:rPr>
+          <w:rFonts w:ascii="Times" w:hAnsi="Times"/>
+        </w:rPr>
+        <w:fldChar w:fldCharType="end"/>
+      </w:r>
+    </w:p>
+    <w:p>
+      <w:pPr>
+        <w:pStyle w:val="ListParagraph"/>
+        <w:numPr>
+          <w:ilvl w:val="3"/>
+          <w:numId w:val="2"/>
+        </w:numPr>
+        <w:rPr>
+          <w:rFonts w:ascii="Times" w:hAnsi="Times"/>
+        </w:rPr>
+      </w:pPr>
+      <w:r>
+        <w:rPr>
+          <w:rFonts w:ascii="Times" w:hAnsi="Times"/>
+        </w:rPr>
         <w:t>Preprocessing</w:t>
       </w:r>
     </w:p>
@@ -1926,106 +2067,64 @@
         <w:rPr>
           <w:rFonts w:ascii="Times" w:hAnsi="Times"/>
         </w:rPr>
-        <w:t xml:space="preserve">Did not regress out individual ID because would remove any disease signal with such a small </w:t>
-      </w:r>
-      <w:r>
-        <w:rPr>
-          <w:rFonts w:ascii="Times" w:hAnsi="Times"/>
-        </w:rPr>
-        <w:t xml:space="preserve">individual-level </w:t>
-      </w:r>
-      <w:r>
-        <w:rPr>
-          <w:rFonts w:ascii="Times" w:hAnsi="Times"/>
-        </w:rPr>
-        <w:t xml:space="preserve">sample size.  </w:t>
-      </w:r>
-    </w:p>
-    <w:p>
-      <w:pPr>
-        <w:pStyle w:val="ListParagraph"/>
-        <w:numPr>
-          <w:ilvl w:val="3"/>
-          <w:numId w:val="2"/>
-        </w:numPr>
-        <w:rPr>
-          <w:rFonts w:ascii="Times" w:hAnsi="Times"/>
-        </w:rPr>
-      </w:pPr>
-      <w:r>
-        <w:rPr>
-          <w:rFonts w:ascii="Times" w:hAnsi="Times"/>
-        </w:rPr>
-        <w:t>Clustering (DR, Louvain)</w:t>
-      </w:r>
-    </w:p>
-    <w:p>
-      <w:pPr>
-        <w:pStyle w:val="ListParagraph"/>
-        <w:numPr>
-          <w:ilvl w:val="3"/>
-          <w:numId w:val="2"/>
-        </w:numPr>
-        <w:rPr>
-          <w:rFonts w:ascii="Times" w:hAnsi="Times"/>
-        </w:rPr>
-      </w:pPr>
-      <w:r>
-        <w:rPr>
-          <w:rFonts w:ascii="Times" w:hAnsi="Times"/>
-        </w:rPr>
-        <w:t xml:space="preserve">Cell type identification </w:t>
-      </w:r>
-    </w:p>
-    <w:p>
-      <w:pPr>
-        <w:pStyle w:val="ListParagraph"/>
-        <w:numPr>
-          <w:ilvl w:val="4"/>
-          <w:numId w:val="2"/>
-        </w:numPr>
-        <w:rPr>
-          <w:rFonts w:ascii="Times" w:hAnsi="Times"/>
-        </w:rPr>
-      </w:pPr>
-      <w:r>
-        <w:rPr>
-          <w:rFonts w:ascii="Times" w:hAnsi="Times"/>
-        </w:rPr>
-        <w:t>Garnett (</w:t>
-      </w:r>
-      <w:r>
-        <w:rPr>
-          <w:rFonts w:ascii="Times" w:hAnsi="Times"/>
-        </w:rPr>
-        <w:t xml:space="preserve">w/ </w:t>
-      </w:r>
-      <w:r>
-        <w:rPr>
-          <w:rFonts w:ascii="Times" w:hAnsi="Times"/>
-        </w:rPr>
-        <w:t>provided PBMC dataset, and Villani dataset)</w:t>
-      </w:r>
-    </w:p>
-    <w:p>
-      <w:pPr>
-        <w:pStyle w:val="ListParagraph"/>
-        <w:numPr>
-          <w:ilvl w:val="3"/>
-          <w:numId w:val="2"/>
-        </w:numPr>
-        <w:rPr>
-          <w:rFonts w:ascii="Times" w:hAnsi="Times"/>
-        </w:rPr>
-      </w:pPr>
-      <w:r>
-        <w:rPr>
-          <w:rFonts w:ascii="Times" w:hAnsi="Times"/>
-        </w:rPr>
-        <w:t>Cell type distribution</w:t>
+        <w:t>Did not regress out individual ID because would remove any disease sig</w:t>
       </w:r>
       <w:bookmarkStart w:id="0" w:name="_GoBack"/>
       <w:bookmarkEnd w:id="0"/>
+      <w:r>
+        <w:rPr>
+          <w:rFonts w:ascii="Times" w:hAnsi="Times"/>
+        </w:rPr>
+        <w:t xml:space="preserve">nal with such a small </w:t>
+      </w:r>
+      <w:r>
+        <w:rPr>
+          <w:rFonts w:ascii="Times" w:hAnsi="Times"/>
+        </w:rPr>
+        <w:t xml:space="preserve">individual-level </w:t>
+      </w:r>
+      <w:r>
+        <w:rPr>
+          <w:rFonts w:ascii="Times" w:hAnsi="Times"/>
+        </w:rPr>
+        <w:t xml:space="preserve">sample size.  </w:t>
+      </w:r>
+    </w:p>
+    <w:p>
+      <w:pPr>
+        <w:pStyle w:val="ListParagraph"/>
+        <w:numPr>
+          <w:ilvl w:val="3"/>
+          <w:numId w:val="2"/>
+        </w:numPr>
+        <w:rPr>
+          <w:rFonts w:ascii="Times" w:hAnsi="Times"/>
+        </w:rPr>
+      </w:pPr>
+      <w:r>
+        <w:rPr>
+          <w:rFonts w:ascii="Times" w:hAnsi="Times"/>
+        </w:rPr>
+        <w:t>Clustering (DR, Louvain)</w:t>
+      </w:r>
+    </w:p>
+    <w:p>
+      <w:pPr>
+        <w:pStyle w:val="ListParagraph"/>
+        <w:numPr>
+          <w:ilvl w:val="3"/>
+          <w:numId w:val="2"/>
+        </w:numPr>
+        <w:rPr>
+          <w:rFonts w:ascii="Times" w:hAnsi="Times"/>
+        </w:rPr>
+      </w:pPr>
+      <w:r>
+        <w:rPr>
+          <w:rFonts w:ascii="Times" w:hAnsi="Times"/>
+        </w:rPr>
+        <w:t xml:space="preserve">Cell type identification </w:t>
+      </w:r>
     </w:p>
     <w:p>
       <w:pPr>
@@ -2042,6 +2141,54 @@
         <w:rPr>
           <w:rFonts w:ascii="Times" w:hAnsi="Times"/>
         </w:rPr>
+        <w:t>Garnett (</w:t>
+      </w:r>
+      <w:r>
+        <w:rPr>
+          <w:rFonts w:ascii="Times" w:hAnsi="Times"/>
+        </w:rPr>
+        <w:t xml:space="preserve">w/ </w:t>
+      </w:r>
+      <w:r>
+        <w:rPr>
+          <w:rFonts w:ascii="Times" w:hAnsi="Times"/>
+        </w:rPr>
+        <w:t>provided PBMC dataset, and Villani dataset)</w:t>
+      </w:r>
+    </w:p>
+    <w:p>
+      <w:pPr>
+        <w:pStyle w:val="ListParagraph"/>
+        <w:numPr>
+          <w:ilvl w:val="3"/>
+          <w:numId w:val="2"/>
+        </w:numPr>
+        <w:rPr>
+          <w:rFonts w:ascii="Times" w:hAnsi="Times"/>
+        </w:rPr>
+      </w:pPr>
+      <w:r>
+        <w:rPr>
+          <w:rFonts w:ascii="Times" w:hAnsi="Times"/>
+        </w:rPr>
+        <w:t>Cell type distribution</w:t>
+      </w:r>
+    </w:p>
+    <w:p>
+      <w:pPr>
+        <w:pStyle w:val="ListParagraph"/>
+        <w:numPr>
+          <w:ilvl w:val="4"/>
+          <w:numId w:val="2"/>
+        </w:numPr>
+        <w:rPr>
+          <w:rFonts w:ascii="Times" w:hAnsi="Times"/>
+        </w:rPr>
+      </w:pPr>
+      <w:r>
+        <w:rPr>
+          <w:rFonts w:ascii="Times" w:hAnsi="Times"/>
+        </w:rPr>
         <w:t>Test # of PD vs. controls cells within each cluster.</w:t>
       </w:r>
     </w:p>
@@ -2483,7 +2630,19 @@
         <w:rPr>
           <w:rFonts w:ascii="Times" w:hAnsi="Times"/>
         </w:rPr>
-        <w:t>fineVariableGenes</w:t>
+        <w:t>fin</w:t>
+      </w:r>
+      <w:r>
+        <w:rPr>
+          <w:rFonts w:ascii="Times" w:hAnsi="Times"/>
+        </w:rPr>
+        <w:t>d</w:t>
+      </w:r>
+      <w:r>
+        <w:rPr>
+          <w:rFonts w:ascii="Times" w:hAnsi="Times"/>
+        </w:rPr>
+        <w:t>VariableGenes</w:t>
       </w:r>
       <w:proofErr w:type="spellEnd"/>
       <w:r>
@@ -2558,6 +2717,7 @@
         <w:rPr>
           <w:rFonts w:ascii="Times" w:hAnsi="Times"/>
         </w:rPr>
+        <w:lastRenderedPageBreak/>
         <w:t xml:space="preserve">bulk RNA-seq </w:t>
       </w:r>
       <w:r>
@@ -2666,7 +2826,6 @@
         <w:rPr>
           <w:rFonts w:ascii="Times" w:hAnsi="Times"/>
         </w:rPr>
-        <w:lastRenderedPageBreak/>
         <w:t>Data Collection (brief summary w/ reference to prior publications)</w:t>
       </w:r>
     </w:p>
@@ -3585,6 +3744,7 @@
         <w:rPr>
           <w:rFonts w:ascii="Times" w:hAnsi="Times"/>
         </w:rPr>
+        <w:lastRenderedPageBreak/>
         <w:t xml:space="preserve">bulk vs. </w:t>
       </w:r>
       <w:proofErr w:type="spellStart"/>
@@ -3705,7 +3865,6 @@
         <w:rPr>
           <w:rFonts w:ascii="Times" w:hAnsi="Times"/>
         </w:rPr>
-        <w:lastRenderedPageBreak/>
         <w:t xml:space="preserve">~82% of </w:t>
       </w:r>
       <w:proofErr w:type="spellStart"/>
@@ -4183,17 +4342,76 @@
     </w:p>
     <w:p>
       <w:pPr>
-        <w:pStyle w:val="ListParagraph"/>
-        <w:numPr>
-          <w:ilvl w:val="1"/>
-          <w:numId w:val="2"/>
-        </w:numPr>
         <w:rPr>
           <w:rFonts w:ascii="Times" w:hAnsi="Times"/>
           <w:b/>
           <w:bCs/>
         </w:rPr>
       </w:pPr>
+    </w:p>
+    <w:p>
+      <w:pPr>
+        <w:rPr>
+          <w:rFonts w:ascii="Times" w:hAnsi="Times"/>
+          <w:b/>
+          <w:bCs/>
+        </w:rPr>
+      </w:pPr>
+    </w:p>
+    <w:p>
+      <w:pPr>
+        <w:rPr>
+          <w:rFonts w:ascii="Times" w:hAnsi="Times"/>
+          <w:b/>
+          <w:bCs/>
+        </w:rPr>
+      </w:pPr>
+    </w:p>
+    <w:p>
+      <w:pPr>
+        <w:pStyle w:val="ListParagraph"/>
+        <w:numPr>
+          <w:ilvl w:val="0"/>
+          <w:numId w:val="2"/>
+        </w:numPr>
+        <w:rPr>
+          <w:rFonts w:ascii="Times" w:hAnsi="Times"/>
+          <w:b/>
+          <w:bCs/>
+          <w:u w:val="single"/>
+        </w:rPr>
+      </w:pPr>
+      <w:r>
+        <w:rPr>
+          <w:rFonts w:ascii="Times" w:hAnsi="Times"/>
+          <w:b/>
+          <w:bCs/>
+          <w:u w:val="single"/>
+        </w:rPr>
+        <w:t>To Do</w:t>
+      </w:r>
+    </w:p>
+    <w:p>
+      <w:pPr>
+        <w:pStyle w:val="ListParagraph"/>
+        <w:numPr>
+          <w:ilvl w:val="1"/>
+          <w:numId w:val="2"/>
+        </w:numPr>
+        <w:rPr>
+          <w:rFonts w:ascii="Times" w:hAnsi="Times"/>
+          <w:b/>
+          <w:bCs/>
+        </w:rPr>
+      </w:pPr>
+      <w:r>
+        <w:rPr>
+          <w:rFonts w:ascii="Times" w:hAnsi="Times"/>
+          <w:b/>
+          <w:bCs/>
+        </w:rPr>
+        <w:t>Update PD genes list in enrichment</w:t>
+      </w:r>
     </w:p>
     <w:p>
       <w:pPr>
@@ -4545,7 +4763,7 @@
           <w:rFonts w:ascii="Times" w:hAnsi="Times" w:cs="Times New Roman"/>
           <w:noProof/>
         </w:rPr>
-        <w:t xml:space="preserve">Chang, D., Nalls, M. A., Hallgrímsdottir, I. B., Hunkapiller, J., Van Der Brug, M., Cai, F., … Graham, R. R. (2017). A meta-analysis of genome-wide association studies identifies 17 new Parkinson’s disease risk loci. </w:t>
+        <w:t xml:space="preserve">Cao, J., Spielmann, M., Qiu, X., Huang, X., Ibrahim, D. M., Hill, A. J., … Shendure, J. (2019). The single-cell transcriptional landscape of mammalian organogenesis. </w:t>
       </w:r>
       <w:r>
         <w:rPr>
@@ -4554,7 +4772,7 @@
           <w:iCs/>
           <w:noProof/>
         </w:rPr>
-        <w:t>Nature Genetics</w:t>
+        <w:t>Nature</w:t>
       </w:r>
       <w:r>
         <w:rPr>
@@ -4570,14 +4788,14 @@
           <w:iCs/>
           <w:noProof/>
         </w:rPr>
-        <w:t>49</w:t>
-      </w:r>
-      <w:r>
-        <w:rPr>
-          <w:rFonts w:ascii="Times" w:hAnsi="Times" w:cs="Times New Roman"/>
-          <w:noProof/>
-        </w:rPr>
-        <w:t>(10), 1511–1516. https://doi.org/10.1038/ng.3955</w:t>
+        <w:t>566</w:t>
+      </w:r>
+      <w:r>
+        <w:rPr>
+          <w:rFonts w:ascii="Times" w:hAnsi="Times" w:cs="Times New Roman"/>
+          <w:noProof/>
+        </w:rPr>
+        <w:t>(7745), 496–502. https://doi.org/10.1038/s41586-019-0969-x</w:t>
       </w:r>
     </w:p>
     <w:p>
@@ -4597,7 +4815,7 @@
           <w:rFonts w:ascii="Times" w:hAnsi="Times" w:cs="Times New Roman"/>
           <w:noProof/>
         </w:rPr>
-        <w:t xml:space="preserve">Grozdanov, V., Bliederhaeuser, C., Ruf, W. P., Roth, V., Fundel-Clemens, K., Zondler, L., … Danzer, K. M. (2014). Inflammatory dysregulation of blood monocytes in Parkinson’s disease patients. </w:t>
+        <w:t xml:space="preserve">Chang, D., Nalls, M. A., Hallgrímsdottir, I. B., Hunkapiller, J., Van Der Brug, M., Cai, F., … Graham, R. R. (2017). A meta-analysis of genome-wide association studies identifies 17 new Parkinson’s disease risk loci. </w:t>
       </w:r>
       <w:r>
         <w:rPr>
@@ -4606,7 +4824,7 @@
           <w:iCs/>
           <w:noProof/>
         </w:rPr>
-        <w:t>Acta Neuropathologica</w:t>
+        <w:t>Nature Genetics</w:t>
       </w:r>
       <w:r>
         <w:rPr>
@@ -4622,14 +4840,14 @@
           <w:iCs/>
           <w:noProof/>
         </w:rPr>
-        <w:t>128</w:t>
-      </w:r>
-      <w:r>
-        <w:rPr>
-          <w:rFonts w:ascii="Times" w:hAnsi="Times" w:cs="Times New Roman"/>
-          <w:noProof/>
-        </w:rPr>
-        <w:t>(5), 651–663. https://doi.org/10.1007/s00401-014-1345-4</w:t>
+        <w:t>49</w:t>
+      </w:r>
+      <w:r>
+        <w:rPr>
+          <w:rFonts w:ascii="Times" w:hAnsi="Times" w:cs="Times New Roman"/>
+          <w:noProof/>
+        </w:rPr>
+        <w:t>(10), 1511–1516. https://doi.org/10.1038/ng.3955</w:t>
       </w:r>
     </w:p>
     <w:p>
@@ -4649,7 +4867,7 @@
           <w:rFonts w:ascii="Times" w:hAnsi="Times" w:cs="Times New Roman"/>
           <w:noProof/>
         </w:rPr>
-        <w:t xml:space="preserve">Hirsch, E. C., &amp; Hunot, S. (2009). Neuroinflammation in Parkinson’s disease: a target for neuroprotection? </w:t>
+        <w:t xml:space="preserve">Grozdanov, V., Bliederhaeuser, C., Ruf, W. P., Roth, V., Fundel-Clemens, K., Zondler, L., … Danzer, K. M. (2014). Inflammatory dysregulation of blood monocytes in Parkinson’s disease patients. </w:t>
       </w:r>
       <w:r>
         <w:rPr>
@@ -4658,7 +4876,7 @@
           <w:iCs/>
           <w:noProof/>
         </w:rPr>
-        <w:t>The Lancet Neurology</w:t>
+        <w:t>Acta Neuropathologica</w:t>
       </w:r>
       <w:r>
         <w:rPr>
@@ -4674,14 +4892,14 @@
           <w:iCs/>
           <w:noProof/>
         </w:rPr>
-        <w:t>8</w:t>
-      </w:r>
-      <w:r>
-        <w:rPr>
-          <w:rFonts w:ascii="Times" w:hAnsi="Times" w:cs="Times New Roman"/>
-          <w:noProof/>
-        </w:rPr>
-        <w:t>(4), 382–397. https://doi.org/10.1016/S1474-4422(09)70062-6</w:t>
+        <w:t>128</w:t>
+      </w:r>
+      <w:r>
+        <w:rPr>
+          <w:rFonts w:ascii="Times" w:hAnsi="Times" w:cs="Times New Roman"/>
+          <w:noProof/>
+        </w:rPr>
+        <w:t>(5), 651–663. https://doi.org/10.1007/s00401-014-1345-4</w:t>
       </w:r>
     </w:p>
     <w:p>
@@ -4701,7 +4919,7 @@
           <w:rFonts w:ascii="Times" w:hAnsi="Times" w:cs="Times New Roman"/>
           <w:noProof/>
         </w:rPr>
-        <w:t xml:space="preserve">Hofmann, M. A., Drury, S., Fu, C., Qu, W., Taguchi, A., Lu, Y., … Schmidt, A. M. (1999). RAGE Mediates a Novel Proinflammatory Axis: A Central Cell Surface Receptor for S100/Calgranulin Polypeptides. </w:t>
+        <w:t xml:space="preserve">Hirsch, E. C., &amp; Hunot, S. (2009). Neuroinflammation in Parkinson’s disease: a target for neuroprotection? </w:t>
       </w:r>
       <w:r>
         <w:rPr>
@@ -4710,7 +4928,7 @@
           <w:iCs/>
           <w:noProof/>
         </w:rPr>
-        <w:t>Cell</w:t>
+        <w:t>The Lancet Neurology</w:t>
       </w:r>
       <w:r>
         <w:rPr>
@@ -4726,14 +4944,14 @@
           <w:iCs/>
           <w:noProof/>
         </w:rPr>
-        <w:t>97</w:t>
-      </w:r>
-      <w:r>
-        <w:rPr>
-          <w:rFonts w:ascii="Times" w:hAnsi="Times" w:cs="Times New Roman"/>
-          <w:noProof/>
-        </w:rPr>
-        <w:t>(7), 889–901. https://doi.org/10.1016/s0092-8674(00)80801-6</w:t>
+        <w:t>8</w:t>
+      </w:r>
+      <w:r>
+        <w:rPr>
+          <w:rFonts w:ascii="Times" w:hAnsi="Times" w:cs="Times New Roman"/>
+          <w:noProof/>
+        </w:rPr>
+        <w:t>(4), 382–397. https://doi.org/10.1016/S1474-4422(09)70062-6</w:t>
       </w:r>
     </w:p>
     <w:p>
@@ -4753,7 +4971,39 @@
           <w:rFonts w:ascii="Times" w:hAnsi="Times" w:cs="Times New Roman"/>
           <w:noProof/>
         </w:rPr>
-        <w:t>Hujoel, M. L. A., Gazal, S., Loh, P., Patterson, N., &amp; Alkes, L. (2019). Combining case-control status and family history of disease increases association power, 1–20.</w:t>
+        <w:t xml:space="preserve">Hofmann, M. A., Drury, S., Fu, C., Qu, W., Taguchi, A., Lu, Y., … Schmidt, A. M. (1999). RAGE Mediates a Novel Proinflammatory Axis: A Central Cell Surface Receptor for S100/Calgranulin Polypeptides. </w:t>
+      </w:r>
+      <w:r>
+        <w:rPr>
+          <w:rFonts w:ascii="Times" w:hAnsi="Times" w:cs="Times New Roman"/>
+          <w:i/>
+          <w:iCs/>
+          <w:noProof/>
+        </w:rPr>
+        <w:t>Cell</w:t>
+      </w:r>
+      <w:r>
+        <w:rPr>
+          <w:rFonts w:ascii="Times" w:hAnsi="Times" w:cs="Times New Roman"/>
+          <w:noProof/>
+        </w:rPr>
+        <w:t xml:space="preserve">, </w:t>
+      </w:r>
+      <w:r>
+        <w:rPr>
+          <w:rFonts w:ascii="Times" w:hAnsi="Times" w:cs="Times New Roman"/>
+          <w:i/>
+          <w:iCs/>
+          <w:noProof/>
+        </w:rPr>
+        <w:t>97</w:t>
+      </w:r>
+      <w:r>
+        <w:rPr>
+          <w:rFonts w:ascii="Times" w:hAnsi="Times" w:cs="Times New Roman"/>
+          <w:noProof/>
+        </w:rPr>
+        <w:t>(7), 889–901. https://doi.org/10.1016/s0092-8674(00)80801-6</w:t>
       </w:r>
     </w:p>
     <w:p>
@@ -4773,39 +5023,7 @@
           <w:rFonts w:ascii="Times" w:hAnsi="Times" w:cs="Times New Roman"/>
           <w:noProof/>
         </w:rPr>
-        <w:t xml:space="preserve">Kang, H. M., Subramaniam, M., Targ, S., Nguyen, M., Maliskova, L., McCarthy, E., … Ye, C. J. (2018). Multiplexed droplet single-cell RNA-sequencing using natural genetic variation. </w:t>
-      </w:r>
-      <w:r>
-        <w:rPr>
-          <w:rFonts w:ascii="Times" w:hAnsi="Times" w:cs="Times New Roman"/>
-          <w:i/>
-          <w:iCs/>
-          <w:noProof/>
-        </w:rPr>
-        <w:t>Nature Biotechnology</w:t>
-      </w:r>
-      <w:r>
-        <w:rPr>
-          <w:rFonts w:ascii="Times" w:hAnsi="Times" w:cs="Times New Roman"/>
-          <w:noProof/>
-        </w:rPr>
-        <w:t xml:space="preserve">, </w:t>
-      </w:r>
-      <w:r>
-        <w:rPr>
-          <w:rFonts w:ascii="Times" w:hAnsi="Times" w:cs="Times New Roman"/>
-          <w:i/>
-          <w:iCs/>
-          <w:noProof/>
-        </w:rPr>
-        <w:t>36</w:t>
-      </w:r>
-      <w:r>
-        <w:rPr>
-          <w:rFonts w:ascii="Times" w:hAnsi="Times" w:cs="Times New Roman"/>
-          <w:noProof/>
-        </w:rPr>
-        <w:t>(1), 89–94. https://doi.org/10.1038/nbt.4042</w:t>
+        <w:t>Hujoel, M. L. A., Gazal, S., Loh, P., Patterson, N., &amp; Alkes, L. (2019). Combining case-control status and family history of disease increases association power, 1–20.</w:t>
       </w:r>
     </w:p>
     <w:p>
@@ -4825,7 +5043,7 @@
           <w:rFonts w:ascii="Times" w:hAnsi="Times" w:cs="Times New Roman"/>
           <w:noProof/>
         </w:rPr>
-        <w:t xml:space="preserve">Li, Y. I., Wong, G., Humphrey, J., &amp; Raj, T. (2019). Prioritizing Parkinson’s disease genes using population-scale transcriptomic data. </w:t>
+        <w:t xml:space="preserve">Jung, S. (2018). Macrophages and monocytes: Of tortoises and hares. </w:t>
       </w:r>
       <w:r>
         <w:rPr>
@@ -4834,7 +5052,7 @@
           <w:iCs/>
           <w:noProof/>
         </w:rPr>
-        <w:t>Nature Communications</w:t>
+        <w:t>Nature Reviews Immunology</w:t>
       </w:r>
       <w:r>
         <w:rPr>
@@ -4850,14 +5068,14 @@
           <w:iCs/>
           <w:noProof/>
         </w:rPr>
-        <w:t>10</w:t>
-      </w:r>
-      <w:r>
-        <w:rPr>
-          <w:rFonts w:ascii="Times" w:hAnsi="Times" w:cs="Times New Roman"/>
-          <w:noProof/>
-        </w:rPr>
-        <w:t>(1), 1–10. https://doi.org/10.1038/s41467-019-08912-9</w:t>
+        <w:t>18</w:t>
+      </w:r>
+      <w:r>
+        <w:rPr>
+          <w:rFonts w:ascii="Times" w:hAnsi="Times" w:cs="Times New Roman"/>
+          <w:noProof/>
+        </w:rPr>
+        <w:t>(2), 85–86. https://doi.org/10.1038/nri.2017.158</w:t>
       </w:r>
     </w:p>
     <w:p>
@@ -4877,7 +5095,7 @@
           <w:rFonts w:ascii="Times" w:hAnsi="Times" w:cs="Times New Roman"/>
           <w:noProof/>
         </w:rPr>
-        <w:t xml:space="preserve">Marshak, D. R., Pesce, S. A., Stanley, L. C., &amp; Griffin, W. S. T. (1992). Increased S100β neurotrophic activity in Alzheimer’s disease temporal lobe. </w:t>
+        <w:t xml:space="preserve">Kang, H. M., Subramaniam, M., Targ, S., Nguyen, M., Maliskova, L., McCarthy, E., … Ye, C. J. (2018). Multiplexed droplet single-cell RNA-sequencing using natural genetic variation. </w:t>
       </w:r>
       <w:r>
         <w:rPr>
@@ -4886,7 +5104,7 @@
           <w:iCs/>
           <w:noProof/>
         </w:rPr>
-        <w:t>Neurobiology of Aging</w:t>
+        <w:t>Nature Biotechnology</w:t>
       </w:r>
       <w:r>
         <w:rPr>
@@ -4902,14 +5120,14 @@
           <w:iCs/>
           <w:noProof/>
         </w:rPr>
-        <w:t>13</w:t>
-      </w:r>
-      <w:r>
-        <w:rPr>
-          <w:rFonts w:ascii="Times" w:hAnsi="Times" w:cs="Times New Roman"/>
-          <w:noProof/>
-        </w:rPr>
-        <w:t>(1), 1–7. https://doi.org/10.1016/0197-4580(92)90002-F</w:t>
+        <w:t>36</w:t>
+      </w:r>
+      <w:r>
+        <w:rPr>
+          <w:rFonts w:ascii="Times" w:hAnsi="Times" w:cs="Times New Roman"/>
+          <w:noProof/>
+        </w:rPr>
+        <w:t>(1), 89–94. https://doi.org/10.1038/nbt.4042</w:t>
       </w:r>
     </w:p>
     <w:p>
@@ -4929,7 +5147,7 @@
           <w:rFonts w:ascii="Times" w:hAnsi="Times" w:cs="Times New Roman"/>
           <w:noProof/>
         </w:rPr>
-        <w:t xml:space="preserve">Mukherjee, R., Kanti Barman, P., Kumar Thatoi, P., Tripathy, R., Kumar Das, B., &amp; Ravindran, B. (2015). Non-Classical monocytes display inflammatory features: Validation in Sepsis and Systemic Lupus Erythematous. </w:t>
+        <w:t xml:space="preserve">Kapellos, T. S., Bonaguro, L., Gemünd, I., Reusch, N., Saglam, A., Hinkley, E. R., &amp; Schultze, J. L. (2019). Human Monocyte Subsets and Phenotypes in Major Chronic Inflammatory Diseases, </w:t>
       </w:r>
       <w:r>
         <w:rPr>
@@ -4938,30 +5156,14 @@
           <w:iCs/>
           <w:noProof/>
         </w:rPr>
-        <w:t>Scientific Reports</w:t>
-      </w:r>
-      <w:r>
-        <w:rPr>
-          <w:rFonts w:ascii="Times" w:hAnsi="Times" w:cs="Times New Roman"/>
-          <w:noProof/>
-        </w:rPr>
-        <w:t xml:space="preserve">, </w:t>
-      </w:r>
-      <w:r>
-        <w:rPr>
-          <w:rFonts w:ascii="Times" w:hAnsi="Times" w:cs="Times New Roman"/>
-          <w:i/>
-          <w:iCs/>
-          <w:noProof/>
-        </w:rPr>
-        <w:t>5</w:t>
-      </w:r>
-      <w:r>
-        <w:rPr>
-          <w:rFonts w:ascii="Times" w:hAnsi="Times" w:cs="Times New Roman"/>
-          <w:noProof/>
-        </w:rPr>
-        <w:t>(May), 1–14. https://doi.org/10.1038/srep13886</w:t>
+        <w:t>10</w:t>
+      </w:r>
+      <w:r>
+        <w:rPr>
+          <w:rFonts w:ascii="Times" w:hAnsi="Times" w:cs="Times New Roman"/>
+          <w:noProof/>
+        </w:rPr>
+        <w:t>(August), 1–13. https://doi.org/10.3389/fimmu.2019.02035</w:t>
       </w:r>
     </w:p>
     <w:p>
@@ -4981,7 +5183,7 @@
           <w:rFonts w:ascii="Times" w:hAnsi="Times" w:cs="Times New Roman"/>
           <w:noProof/>
         </w:rPr>
-        <w:t xml:space="preserve">Nalls, M. (2018). Parkinson’s disease genetics: identifying novel risk loci, providing causal insights and improving estimates of heritable risk. </w:t>
+        <w:t xml:space="preserve">Li, Y. I., Wong, G., Humphrey, J., &amp; Raj, T. (2019). Prioritizing Parkinson’s disease genes using population-scale transcriptomic data. </w:t>
       </w:r>
       <w:r>
         <w:rPr>
@@ -4990,14 +5192,30 @@
           <w:iCs/>
           <w:noProof/>
         </w:rPr>
-        <w:t>Bioarxiv</w:t>
-      </w:r>
-      <w:r>
-        <w:rPr>
-          <w:rFonts w:ascii="Times" w:hAnsi="Times" w:cs="Times New Roman"/>
-          <w:noProof/>
-        </w:rPr>
-        <w:t>. https://doi.org/http://dx.doi.org/10.1101/388165</w:t>
+        <w:t>Nature Communications</w:t>
+      </w:r>
+      <w:r>
+        <w:rPr>
+          <w:rFonts w:ascii="Times" w:hAnsi="Times" w:cs="Times New Roman"/>
+          <w:noProof/>
+        </w:rPr>
+        <w:t xml:space="preserve">, </w:t>
+      </w:r>
+      <w:r>
+        <w:rPr>
+          <w:rFonts w:ascii="Times" w:hAnsi="Times" w:cs="Times New Roman"/>
+          <w:i/>
+          <w:iCs/>
+          <w:noProof/>
+        </w:rPr>
+        <w:t>10</w:t>
+      </w:r>
+      <w:r>
+        <w:rPr>
+          <w:rFonts w:ascii="Times" w:hAnsi="Times" w:cs="Times New Roman"/>
+          <w:noProof/>
+        </w:rPr>
+        <w:t>(1), 1–10. https://doi.org/10.1038/s41467-019-08912-9</w:t>
       </w:r>
     </w:p>
     <w:p>
@@ -5017,7 +5235,7 @@
           <w:rFonts w:ascii="Times" w:hAnsi="Times" w:cs="Times New Roman"/>
           <w:noProof/>
         </w:rPr>
-        <w:t xml:space="preserve">Nalls, M. A., Blauwendraat, C., Vallerga, C. L., Heilbron, K., Bandres-Ciga, S., Chang, D., … Andrew B. Singleton for the International Parkinson’s Disease Genomics Consortium. (2018). Expanding Parkinson’s disease genetics: novel risk loci, genomic context, causal insights and heritable risk. </w:t>
+        <w:t xml:space="preserve">Marshak, D. R., Pesce, S. A., Stanley, L. C., &amp; Griffin, W. S. T. (1992). Increased S100β neurotrophic activity in Alzheimer’s disease temporal lobe. </w:t>
       </w:r>
       <w:r>
         <w:rPr>
@@ -5026,14 +5244,30 @@
           <w:iCs/>
           <w:noProof/>
         </w:rPr>
-        <w:t>BioaRxiv</w:t>
-      </w:r>
-      <w:r>
-        <w:rPr>
-          <w:rFonts w:ascii="Times" w:hAnsi="Times" w:cs="Times New Roman"/>
-          <w:noProof/>
-        </w:rPr>
-        <w:t>.</w:t>
+        <w:t>Neurobiology of Aging</w:t>
+      </w:r>
+      <w:r>
+        <w:rPr>
+          <w:rFonts w:ascii="Times" w:hAnsi="Times" w:cs="Times New Roman"/>
+          <w:noProof/>
+        </w:rPr>
+        <w:t xml:space="preserve">, </w:t>
+      </w:r>
+      <w:r>
+        <w:rPr>
+          <w:rFonts w:ascii="Times" w:hAnsi="Times" w:cs="Times New Roman"/>
+          <w:i/>
+          <w:iCs/>
+          <w:noProof/>
+        </w:rPr>
+        <w:t>13</w:t>
+      </w:r>
+      <w:r>
+        <w:rPr>
+          <w:rFonts w:ascii="Times" w:hAnsi="Times" w:cs="Times New Roman"/>
+          <w:noProof/>
+        </w:rPr>
+        <w:t>(1), 1–7. https://doi.org/10.1016/0197-4580(92)90002-F</w:t>
       </w:r>
     </w:p>
     <w:p>
@@ -5053,7 +5287,7 @@
           <w:rFonts w:ascii="Times" w:hAnsi="Times" w:cs="Times New Roman"/>
           <w:noProof/>
         </w:rPr>
-        <w:t xml:space="preserve">Nalls, M. A., Pankratz, N., Lill, C. M., Do, C. B., Hernandez, D. G., Saad, M., … Singleton, A. B. (2014). Large-scale meta-analysis of genome-wide association data identifies six new risk loci for Parkinson’s disease. </w:t>
+        <w:t xml:space="preserve">Mukherjee, R., Kanti Barman, P., Kumar Thatoi, P., Tripathy, R., Kumar Das, B., &amp; Ravindran, B. (2015). Non-Classical monocytes display inflammatory features: Validation in Sepsis and Systemic Lupus Erythematous. </w:t>
       </w:r>
       <w:r>
         <w:rPr>
@@ -5062,7 +5296,7 @@
           <w:iCs/>
           <w:noProof/>
         </w:rPr>
-        <w:t>Nature Genetics</w:t>
+        <w:t>Scientific Reports</w:t>
       </w:r>
       <w:r>
         <w:rPr>
@@ -5078,14 +5312,14 @@
           <w:iCs/>
           <w:noProof/>
         </w:rPr>
-        <w:t>46</w:t>
-      </w:r>
-      <w:r>
-        <w:rPr>
-          <w:rFonts w:ascii="Times" w:hAnsi="Times" w:cs="Times New Roman"/>
-          <w:noProof/>
-        </w:rPr>
-        <w:t>(9), 989–993. https://doi.org/10.1038/ng.3043</w:t>
+        <w:t>5</w:t>
+      </w:r>
+      <w:r>
+        <w:rPr>
+          <w:rFonts w:ascii="Times" w:hAnsi="Times" w:cs="Times New Roman"/>
+          <w:noProof/>
+        </w:rPr>
+        <w:t>(May), 1–14. https://doi.org/10.1038/srep13886</w:t>
       </w:r>
     </w:p>
     <w:p>
@@ -5105,21 +5339,7 @@
           <w:rFonts w:ascii="Times" w:hAnsi="Times" w:cs="Times New Roman"/>
           <w:noProof/>
         </w:rPr>
-        <w:t>Nissen, S. K., Shrivastava, K., Schulte, C., Otzen, D. E., Goldeck, D., Berg, D., … Romero</w:t>
-      </w:r>
-      <w:r>
-        <w:rPr>
-          <w:rFonts w:ascii="Cambria Math" w:hAnsi="Cambria Math" w:cs="Cambria Math"/>
-          <w:noProof/>
-        </w:rPr>
-        <w:t>‐</w:t>
-      </w:r>
-      <w:r>
-        <w:rPr>
-          <w:rFonts w:ascii="Times" w:hAnsi="Times" w:cs="Times New Roman"/>
-          <w:noProof/>
-        </w:rPr>
-        <w:t xml:space="preserve">Ramos, M. (2019). Alterations in Blood Monocyte Functions in Parkinson’s Disease. </w:t>
+        <w:t xml:space="preserve">Nalls, M. (2018). Parkinson’s disease genetics: identifying novel risk loci, providing causal insights and improving estimates of heritable risk. </w:t>
       </w:r>
       <w:r>
         <w:rPr>
@@ -5128,14 +5348,14 @@
           <w:iCs/>
           <w:noProof/>
         </w:rPr>
-        <w:t>Movement Disorders</w:t>
-      </w:r>
-      <w:r>
-        <w:rPr>
-          <w:rFonts w:ascii="Times" w:hAnsi="Times" w:cs="Times New Roman"/>
-          <w:noProof/>
-        </w:rPr>
-        <w:t>, (June), mds.27815. https://doi.org/10.1002/mds.27815</w:t>
+        <w:t>Bioarxiv</w:t>
+      </w:r>
+      <w:r>
+        <w:rPr>
+          <w:rFonts w:ascii="Times" w:hAnsi="Times" w:cs="Times New Roman"/>
+          <w:noProof/>
+        </w:rPr>
+        <w:t>. https://doi.org/http://dx.doi.org/10.1101/388165</w:t>
       </w:r>
     </w:p>
     <w:p>
@@ -5155,8 +5375,15 @@
           <w:rFonts w:ascii="Times" w:hAnsi="Times" w:cs="Times New Roman"/>
           <w:noProof/>
         </w:rPr>
+        <w:t xml:space="preserve">Nalls, M. A., Blauwendraat, C., Vallerga, C. L., Heilbron, K., Bandres-Ciga, S., Chang, D., … Andrew B. Singleton for the International Parkinson’s Disease Genomics Consortium. (2018). Expanding Parkinson’s disease genetics: novel risk loci, genomic context, causal </w:t>
+      </w:r>
+      <w:r>
+        <w:rPr>
+          <w:rFonts w:ascii="Times" w:hAnsi="Times" w:cs="Times New Roman"/>
+          <w:noProof/>
+        </w:rPr>
         <w:lastRenderedPageBreak/>
-        <w:t xml:space="preserve">Poewe, W., Seppi, K., Tanner, C. M., Halliday, G. M., Brundin, P., Volkmann, J., … Abstract. (2018). Parkinson disease. </w:t>
+        <w:t xml:space="preserve">insights and heritable risk. </w:t>
       </w:r>
       <w:r>
         <w:rPr>
@@ -5165,30 +5392,14 @@
           <w:iCs/>
           <w:noProof/>
         </w:rPr>
-        <w:t>Nature Reviews</w:t>
-      </w:r>
-      <w:r>
-        <w:rPr>
-          <w:rFonts w:ascii="Times" w:hAnsi="Times" w:cs="Times New Roman"/>
-          <w:noProof/>
-        </w:rPr>
-        <w:t xml:space="preserve">, </w:t>
-      </w:r>
-      <w:r>
-        <w:rPr>
-          <w:rFonts w:ascii="Times" w:hAnsi="Times" w:cs="Times New Roman"/>
-          <w:i/>
-          <w:iCs/>
-          <w:noProof/>
-        </w:rPr>
-        <w:t>3</w:t>
-      </w:r>
-      <w:r>
-        <w:rPr>
-          <w:rFonts w:ascii="Times" w:hAnsi="Times" w:cs="Times New Roman"/>
-          <w:noProof/>
-        </w:rPr>
-        <w:t>, 17013. https://doi.org/10.1016/B978-0-444-63916-5.00011-2</w:t>
+        <w:t>BioaRxiv</w:t>
+      </w:r>
+      <w:r>
+        <w:rPr>
+          <w:rFonts w:ascii="Times" w:hAnsi="Times" w:cs="Times New Roman"/>
+          <w:noProof/>
+        </w:rPr>
+        <w:t>.</w:t>
       </w:r>
     </w:p>
     <w:p>
@@ -5208,7 +5419,7 @@
           <w:rFonts w:ascii="Times" w:hAnsi="Times" w:cs="Times New Roman"/>
           <w:noProof/>
         </w:rPr>
-        <w:t xml:space="preserve">Raj, T., Rothamel, K., Mostafavi, S., Ye, C., Lee, M. N., Replogle, J. M., … Jager, P. L. De. (2014). Polarization of the effects of autoimmune and neurodegenerative risk alleles in leukocytes. </w:t>
+        <w:t xml:space="preserve">Nalls, M. A., Pankratz, N., Lill, C. M., Do, C. B., Hernandez, D. G., Saad, M., … Singleton, A. B. (2014). Large-scale meta-analysis of genome-wide association data identifies six new risk loci for Parkinson’s disease. </w:t>
       </w:r>
       <w:r>
         <w:rPr>
@@ -5217,7 +5428,7 @@
           <w:iCs/>
           <w:noProof/>
         </w:rPr>
-        <w:t>Science</w:t>
+        <w:t>Nature Genetics</w:t>
       </w:r>
       <w:r>
         <w:rPr>
@@ -5233,14 +5444,14 @@
           <w:iCs/>
           <w:noProof/>
         </w:rPr>
-        <w:t>344</w:t>
-      </w:r>
-      <w:r>
-        <w:rPr>
-          <w:rFonts w:ascii="Times" w:hAnsi="Times" w:cs="Times New Roman"/>
-          <w:noProof/>
-        </w:rPr>
-        <w:t>(May), 519–524.</w:t>
+        <w:t>46</w:t>
+      </w:r>
+      <w:r>
+        <w:rPr>
+          <w:rFonts w:ascii="Times" w:hAnsi="Times" w:cs="Times New Roman"/>
+          <w:noProof/>
+        </w:rPr>
+        <w:t>(9), 989–993. https://doi.org/10.1038/ng.3043</w:t>
       </w:r>
     </w:p>
     <w:p>
@@ -5260,7 +5471,21 @@
           <w:rFonts w:ascii="Times" w:hAnsi="Times" w:cs="Times New Roman"/>
           <w:noProof/>
         </w:rPr>
-        <w:t xml:space="preserve">Ramdhani, S., Navarro, E., Udine, E., Schilder, B. M., Parks, M., &amp; Raj, T. (2018). Tensor Decomposition of Stimulated Monocyte and Macrophage Gene Expression Profiles Identifies Neurodegenerative Disease-specific Trans-eQTLs. </w:t>
+        <w:t>Nissen, S. K., Shrivastava, K., Schulte, C., Otzen, D. E., Goldeck, D., Berg, D., … Romero</w:t>
+      </w:r>
+      <w:r>
+        <w:rPr>
+          <w:rFonts w:ascii="Cambria Math" w:hAnsi="Cambria Math" w:cs="Cambria Math"/>
+          <w:noProof/>
+        </w:rPr>
+        <w:t>‐</w:t>
+      </w:r>
+      <w:r>
+        <w:rPr>
+          <w:rFonts w:ascii="Times" w:hAnsi="Times" w:cs="Times New Roman"/>
+          <w:noProof/>
+        </w:rPr>
+        <w:t xml:space="preserve">Ramos, M. (2019). Alterations in Blood Monocyte Functions in Parkinson’s Disease. </w:t>
       </w:r>
       <w:r>
         <w:rPr>
@@ -5269,14 +5494,14 @@
           <w:iCs/>
           <w:noProof/>
         </w:rPr>
-        <w:t>BioRxiv</w:t>
-      </w:r>
-      <w:r>
-        <w:rPr>
-          <w:rFonts w:ascii="Times" w:hAnsi="Times" w:cs="Times New Roman"/>
-          <w:noProof/>
-        </w:rPr>
-        <w:t>, 499509. https://doi.org/10.1101/499509</w:t>
+        <w:t>Movement Disorders</w:t>
+      </w:r>
+      <w:r>
+        <w:rPr>
+          <w:rFonts w:ascii="Times" w:hAnsi="Times" w:cs="Times New Roman"/>
+          <w:noProof/>
+        </w:rPr>
+        <w:t>, (June), mds.27815. https://doi.org/10.1002/mds.27815</w:t>
       </w:r>
     </w:p>
     <w:p>
@@ -5296,7 +5521,7 @@
           <w:rFonts w:ascii="Times" w:hAnsi="Times" w:cs="Times New Roman"/>
           <w:noProof/>
         </w:rPr>
-        <w:t xml:space="preserve">Raudvere, U., Kolberg, L., Kuzmin, I., Arak, T., Adler, P., Peterson, H., &amp; Vilo, J. (2019). g:Profiler: a web server for functional enrichment analysis and conversions of gene lists (2019 update). </w:t>
+        <w:t xml:space="preserve">Poewe, W., Seppi, K., Tanner, C. M., Halliday, G. M., Brundin, P., Volkmann, J., … Abstract. (2018). Parkinson disease. </w:t>
       </w:r>
       <w:r>
         <w:rPr>
@@ -5305,7 +5530,7 @@
           <w:iCs/>
           <w:noProof/>
         </w:rPr>
-        <w:t>Nucleic Acids Research</w:t>
+        <w:t>Nature Reviews</w:t>
       </w:r>
       <w:r>
         <w:rPr>
@@ -5321,14 +5546,14 @@
           <w:iCs/>
           <w:noProof/>
         </w:rPr>
-        <w:t>47</w:t>
-      </w:r>
-      <w:r>
-        <w:rPr>
-          <w:rFonts w:ascii="Times" w:hAnsi="Times" w:cs="Times New Roman"/>
-          <w:noProof/>
-        </w:rPr>
-        <w:t>(W1), W191–W198. https://doi.org/10.1093/nar/gkz369</w:t>
+        <w:t>3</w:t>
+      </w:r>
+      <w:r>
+        <w:rPr>
+          <w:rFonts w:ascii="Times" w:hAnsi="Times" w:cs="Times New Roman"/>
+          <w:noProof/>
+        </w:rPr>
+        <w:t>, 17013. https://doi.org/10.1016/B978-0-444-63916-5.00011-2</w:t>
       </w:r>
     </w:p>
     <w:p>
@@ -5348,7 +5573,7 @@
           <w:rFonts w:ascii="Times" w:hAnsi="Times" w:cs="Times New Roman"/>
           <w:noProof/>
         </w:rPr>
-        <w:t xml:space="preserve">Stoeckius, M., Zheng, S., Houck-Loomis, B., Hao, S., Yeung, B. Z., Smibert, P., &amp; Satija, R. (2018). Cell “hashing” with barcoded antibodies enables multiplexing and doublet detection for single cell genomics. </w:t>
+        <w:t xml:space="preserve">Raj, T., Rothamel, K., Mostafavi, S., Ye, C., Lee, M. N., Replogle, J. M., … Jager, P. L. De. (2014). Polarization of the effects of autoimmune and neurodegenerative risk alleles in leukocytes. </w:t>
       </w:r>
       <w:r>
         <w:rPr>
@@ -5357,6 +5582,146 @@
           <w:iCs/>
           <w:noProof/>
         </w:rPr>
+        <w:t>Science</w:t>
+      </w:r>
+      <w:r>
+        <w:rPr>
+          <w:rFonts w:ascii="Times" w:hAnsi="Times" w:cs="Times New Roman"/>
+          <w:noProof/>
+        </w:rPr>
+        <w:t xml:space="preserve">, </w:t>
+      </w:r>
+      <w:r>
+        <w:rPr>
+          <w:rFonts w:ascii="Times" w:hAnsi="Times" w:cs="Times New Roman"/>
+          <w:i/>
+          <w:iCs/>
+          <w:noProof/>
+        </w:rPr>
+        <w:t>344</w:t>
+      </w:r>
+      <w:r>
+        <w:rPr>
+          <w:rFonts w:ascii="Times" w:hAnsi="Times" w:cs="Times New Roman"/>
+          <w:noProof/>
+        </w:rPr>
+        <w:t>(May), 519–524.</w:t>
+      </w:r>
+    </w:p>
+    <w:p>
+      <w:pPr>
+        <w:widowControl w:val="0"/>
+        <w:autoSpaceDE w:val="0"/>
+        <w:autoSpaceDN w:val="0"/>
+        <w:adjustRightInd w:val="0"/>
+        <w:ind w:left="480" w:hanging="480"/>
+        <w:rPr>
+          <w:rFonts w:ascii="Times" w:hAnsi="Times" w:cs="Times New Roman"/>
+          <w:noProof/>
+        </w:rPr>
+      </w:pPr>
+      <w:r>
+        <w:rPr>
+          <w:rFonts w:ascii="Times" w:hAnsi="Times" w:cs="Times New Roman"/>
+          <w:noProof/>
+        </w:rPr>
+        <w:t xml:space="preserve">Ramdhani, S., Navarro, E., Udine, E., Schilder, B. M., Parks, M., &amp; Raj, T. (2018). Tensor Decomposition of Stimulated Monocyte and Macrophage Gene Expression Profiles Identifies Neurodegenerative Disease-specific Trans-eQTLs. </w:t>
+      </w:r>
+      <w:r>
+        <w:rPr>
+          <w:rFonts w:ascii="Times" w:hAnsi="Times" w:cs="Times New Roman"/>
+          <w:i/>
+          <w:iCs/>
+          <w:noProof/>
+        </w:rPr>
+        <w:t>BioRxiv</w:t>
+      </w:r>
+      <w:r>
+        <w:rPr>
+          <w:rFonts w:ascii="Times" w:hAnsi="Times" w:cs="Times New Roman"/>
+          <w:noProof/>
+        </w:rPr>
+        <w:t>, 499509. https://doi.org/10.1101/499509</w:t>
+      </w:r>
+    </w:p>
+    <w:p>
+      <w:pPr>
+        <w:widowControl w:val="0"/>
+        <w:autoSpaceDE w:val="0"/>
+        <w:autoSpaceDN w:val="0"/>
+        <w:adjustRightInd w:val="0"/>
+        <w:ind w:left="480" w:hanging="480"/>
+        <w:rPr>
+          <w:rFonts w:ascii="Times" w:hAnsi="Times" w:cs="Times New Roman"/>
+          <w:noProof/>
+        </w:rPr>
+      </w:pPr>
+      <w:r>
+        <w:rPr>
+          <w:rFonts w:ascii="Times" w:hAnsi="Times" w:cs="Times New Roman"/>
+          <w:noProof/>
+        </w:rPr>
+        <w:t xml:space="preserve">Raudvere, U., Kolberg, L., Kuzmin, I., Arak, T., Adler, P., Peterson, H., &amp; Vilo, J. (2019). g:Profiler: a web server for functional enrichment analysis and conversions of gene lists (2019 update). </w:t>
+      </w:r>
+      <w:r>
+        <w:rPr>
+          <w:rFonts w:ascii="Times" w:hAnsi="Times" w:cs="Times New Roman"/>
+          <w:i/>
+          <w:iCs/>
+          <w:noProof/>
+        </w:rPr>
+        <w:t>Nucleic Acids Research</w:t>
+      </w:r>
+      <w:r>
+        <w:rPr>
+          <w:rFonts w:ascii="Times" w:hAnsi="Times" w:cs="Times New Roman"/>
+          <w:noProof/>
+        </w:rPr>
+        <w:t xml:space="preserve">, </w:t>
+      </w:r>
+      <w:r>
+        <w:rPr>
+          <w:rFonts w:ascii="Times" w:hAnsi="Times" w:cs="Times New Roman"/>
+          <w:i/>
+          <w:iCs/>
+          <w:noProof/>
+        </w:rPr>
+        <w:t>47</w:t>
+      </w:r>
+      <w:r>
+        <w:rPr>
+          <w:rFonts w:ascii="Times" w:hAnsi="Times" w:cs="Times New Roman"/>
+          <w:noProof/>
+        </w:rPr>
+        <w:t>(W1), W191–W198. https://doi.org/10.1093/nar/gkz369</w:t>
+      </w:r>
+    </w:p>
+    <w:p>
+      <w:pPr>
+        <w:widowControl w:val="0"/>
+        <w:autoSpaceDE w:val="0"/>
+        <w:autoSpaceDN w:val="0"/>
+        <w:adjustRightInd w:val="0"/>
+        <w:ind w:left="480" w:hanging="480"/>
+        <w:rPr>
+          <w:rFonts w:ascii="Times" w:hAnsi="Times" w:cs="Times New Roman"/>
+          <w:noProof/>
+        </w:rPr>
+      </w:pPr>
+      <w:r>
+        <w:rPr>
+          <w:rFonts w:ascii="Times" w:hAnsi="Times" w:cs="Times New Roman"/>
+          <w:noProof/>
+        </w:rPr>
+        <w:t xml:space="preserve">Stoeckius, M., Zheng, S., Houck-Loomis, B., Hao, S., Yeung, B. Z., Smibert, P., &amp; Satija, R. (2018). Cell “hashing” with barcoded antibodies enables multiplexing and doublet detection for single cell genomics. </w:t>
+      </w:r>
+      <w:r>
+        <w:rPr>
+          <w:rFonts w:ascii="Times" w:hAnsi="Times" w:cs="Times New Roman"/>
+          <w:i/>
+          <w:iCs/>
+          <w:noProof/>
+        </w:rPr>
         <w:t>Genome Biology</w:t>
       </w:r>
       <w:r>
@@ -5365,6 +5730,58 @@
           <w:noProof/>
         </w:rPr>
         <w:t>, 237693. https://doi.org/10.1101/237693</w:t>
+      </w:r>
+    </w:p>
+    <w:p>
+      <w:pPr>
+        <w:widowControl w:val="0"/>
+        <w:autoSpaceDE w:val="0"/>
+        <w:autoSpaceDN w:val="0"/>
+        <w:adjustRightInd w:val="0"/>
+        <w:ind w:left="480" w:hanging="480"/>
+        <w:rPr>
+          <w:rFonts w:ascii="Times" w:hAnsi="Times" w:cs="Times New Roman"/>
+          <w:noProof/>
+        </w:rPr>
+      </w:pPr>
+      <w:r>
+        <w:rPr>
+          <w:rFonts w:ascii="Times" w:hAnsi="Times" w:cs="Times New Roman"/>
+          <w:noProof/>
+        </w:rPr>
+        <w:t xml:space="preserve">Trapnell, C., Cacchiarelli, D., Grimsby, J., Pokharel, P., Li, S., Morse, M., … Rinn, J. L. (2014). The dynamics and regulators of cell fate decisions are revealed by pseudotemporal ordering of single cells. </w:t>
+      </w:r>
+      <w:r>
+        <w:rPr>
+          <w:rFonts w:ascii="Times" w:hAnsi="Times" w:cs="Times New Roman"/>
+          <w:i/>
+          <w:iCs/>
+          <w:noProof/>
+        </w:rPr>
+        <w:t>Nature Biotechnology</w:t>
+      </w:r>
+      <w:r>
+        <w:rPr>
+          <w:rFonts w:ascii="Times" w:hAnsi="Times" w:cs="Times New Roman"/>
+          <w:noProof/>
+        </w:rPr>
+        <w:t xml:space="preserve">, </w:t>
+      </w:r>
+      <w:r>
+        <w:rPr>
+          <w:rFonts w:ascii="Times" w:hAnsi="Times" w:cs="Times New Roman"/>
+          <w:i/>
+          <w:iCs/>
+          <w:noProof/>
+        </w:rPr>
+        <w:t>32</w:t>
+      </w:r>
+      <w:r>
+        <w:rPr>
+          <w:rFonts w:ascii="Times" w:hAnsi="Times" w:cs="Times New Roman"/>
+          <w:noProof/>
+        </w:rPr>
+        <w:t>(4), 381–386. https://doi.org/10.1038/nbt.2859</w:t>
       </w:r>
     </w:p>
     <w:p>
@@ -5552,6 +5969,11 @@
         <w:docPartUnique/>
       </w:docPartObj>
     </w:sdtPr>
+    <w:sdtEndPr>
+      <w:rPr>
+        <w:rStyle w:val="PageNumber"/>
+      </w:rPr>
+    </w:sdtEndPr>
     <w:sdtContent>
       <w:p>
         <w:pPr>
@@ -5605,6 +6027,11 @@
         <w:docPartUnique/>
       </w:docPartObj>
     </w:sdtPr>
+    <w:sdtEndPr>
+      <w:rPr>
+        <w:rStyle w:val="PageNumber"/>
+      </w:rPr>
+    </w:sdtEndPr>
     <w:sdtContent>
       <w:p>
         <w:pPr>
@@ -6856,6 +7283,7 @@
     <w:lsdException w:name="HTML Sample" w:semiHidden="1" w:unhideWhenUsed="1"/>
     <w:lsdException w:name="HTML Typewriter" w:semiHidden="1" w:unhideWhenUsed="1"/>
     <w:lsdException w:name="HTML Variable" w:semiHidden="1" w:unhideWhenUsed="1"/>
+    <w:lsdException w:name="Normal Table" w:semiHidden="1" w:unhideWhenUsed="1"/>
     <w:lsdException w:name="annotation subject" w:semiHidden="1" w:unhideWhenUsed="1"/>
     <w:lsdException w:name="No List" w:semiHidden="1" w:unhideWhenUsed="1"/>
     <w:lsdException w:name="Outline List 1" w:semiHidden="1" w:unhideWhenUsed="1"/>
@@ -6901,9 +7329,11 @@
     <w:lsdException w:name="Table Subtle 1" w:semiHidden="1" w:unhideWhenUsed="1"/>
     <w:lsdException w:name="Table Subtle 2" w:semiHidden="1" w:unhideWhenUsed="1"/>
     <w:lsdException w:name="Table Web 1" w:semiHidden="1" w:unhideWhenUsed="1"/>
+    <w:lsdException w:name="Table Web 2" w:semiHidden="1" w:unhideWhenUsed="1"/>
     <w:lsdException w:name="Table Web 3" w:semiHidden="1" w:unhideWhenUsed="1"/>
     <w:lsdException w:name="Balloon Text" w:semiHidden="1" w:unhideWhenUsed="1"/>
     <w:lsdException w:name="Table Grid" w:uiPriority="39"/>
+    <w:lsdException w:name="Table Theme" w:semiHidden="1" w:unhideWhenUsed="1"/>
     <w:lsdException w:name="Placeholder Text" w:semiHidden="1"/>
     <w:lsdException w:name="No Spacing" w:uiPriority="1" w:qFormat="1"/>
     <w:lsdException w:name="Light Shading" w:uiPriority="60"/>
@@ -7133,6 +7563,7 @@
   <w:style w:type="character" w:default="1" w:styleId="DefaultParagraphFont">
     <w:name w:val="Default Paragraph Font"/>
     <w:uiPriority w:val="1"/>
+    <w:semiHidden/>
     <w:unhideWhenUsed/>
   </w:style>
   <w:style w:type="table" w:default="1" w:styleId="TableNormal">
@@ -7274,6 +7705,33 @@
     <w:rPr>
       <w:color w:val="605E5C"/>
       <w:shd w:val="clear" w:color="auto" w:fill="E1DFDD"/>
+    </w:rPr>
+  </w:style>
+  <w:style w:type="paragraph" w:styleId="BalloonText">
+    <w:name w:val="Balloon Text"/>
+    <w:basedOn w:val="Normal"/>
+    <w:link w:val="BalloonTextChar"/>
+    <w:uiPriority w:val="99"/>
+    <w:semiHidden/>
+    <w:unhideWhenUsed/>
+    <w:rsid w:val="00BA6607"/>
+    <w:rPr>
+      <w:rFonts w:ascii="Times New Roman" w:hAnsi="Times New Roman" w:cs="Times New Roman"/>
+      <w:sz w:val="18"/>
+      <w:szCs w:val="18"/>
+    </w:rPr>
+  </w:style>
+  <w:style w:type="character" w:customStyle="1" w:styleId="BalloonTextChar">
+    <w:name w:val="Balloon Text Char"/>
+    <w:basedOn w:val="DefaultParagraphFont"/>
+    <w:link w:val="BalloonText"/>
+    <w:uiPriority w:val="99"/>
+    <w:semiHidden/>
+    <w:rsid w:val="00BA6607"/>
+    <w:rPr>
+      <w:rFonts w:ascii="Times New Roman" w:hAnsi="Times New Roman" w:cs="Times New Roman"/>
+      <w:sz w:val="18"/>
+      <w:szCs w:val="18"/>
     </w:rPr>
   </w:style>
 </w:styles>
@@ -7579,7 +8037,7 @@
 </file>
 
 <file path=customXml/itemProps1.xml><?xml version="1.0" encoding="utf-8"?>
-<ds:datastoreItem xmlns:ds="http://schemas.openxmlformats.org/officeDocument/2006/customXml" ds:itemID="{814C2006-EDF3-854F-AE65-EC6C041B8CA7}">
+<ds:datastoreItem xmlns:ds="http://schemas.openxmlformats.org/officeDocument/2006/customXml" ds:itemID="{BB83AF91-2028-EE4A-8903-273B741B2023}">
   <ds:schemaRefs>
     <ds:schemaRef ds:uri="http://schemas.openxmlformats.org/officeDocument/2006/bibliography"/>
   </ds:schemaRefs>

</xml_diff>